<commit_message>
removed printing from get-coordiantes function
</commit_message>
<xml_diff>
--- a/csc6003/week2/battleship_game_algorithm.docx
+++ b/csc6003/week2/battleship_game_algorithm.docx
@@ -43,42 +43,64 @@
           <w:b/>
           <w:bCs/>
         </w:rPr>
-        <w:t>Goal:</w:t>
+        <w:t>Author:</w:t>
       </w:r>
       <w:r>
         <w:rPr>
           <w:rFonts w:ascii="Calibri" w:hAnsi="Calibri" w:cs="Calibri"/>
         </w:rPr>
-        <w:t xml:space="preserve"> </w:t>
-      </w:r>
-      <w:r>
+        <w:t xml:space="preserve"> Shaun Clarke</w:t>
+      </w:r>
+    </w:p>
+    <w:p>
+      <w:pPr>
+        <w:ind w:left="720" w:hanging="360"/>
         <w:rPr>
           <w:rFonts w:ascii="Calibri" w:hAnsi="Calibri" w:cs="Calibri"/>
         </w:rPr>
-        <w:t>Mimics the game battleship, where the users plays until they sink all ships</w:t>
-      </w:r>
-      <w:r>
-        <w:rPr>
-          <w:rFonts w:ascii="Calibri" w:hAnsi="Calibri" w:cs="Calibri"/>
-        </w:rPr>
-        <w:t>.</w:t>
-      </w:r>
-    </w:p>
-    <w:p>
-      <w:pPr>
-        <w:ind w:left="720" w:hanging="360"/>
+      </w:pPr>
+      <w:r>
         <w:rPr>
           <w:rFonts w:ascii="Calibri" w:hAnsi="Calibri" w:cs="Calibri"/>
           <w:b/>
           <w:bCs/>
         </w:rPr>
-      </w:pPr>
-      <w:r>
+        <w:t>Goal:</w:t>
+      </w:r>
+      <w:r>
+        <w:rPr>
+          <w:rFonts w:ascii="Calibri" w:hAnsi="Calibri" w:cs="Calibri"/>
+        </w:rPr>
+        <w:t xml:space="preserve"> </w:t>
+      </w:r>
+      <w:r>
+        <w:rPr>
+          <w:rFonts w:ascii="Calibri" w:hAnsi="Calibri" w:cs="Calibri"/>
+        </w:rPr>
+        <w:t>Mimics the game battleship, where the users plays until they sink all ships</w:t>
+      </w:r>
+      <w:r>
+        <w:rPr>
+          <w:rFonts w:ascii="Calibri" w:hAnsi="Calibri" w:cs="Calibri"/>
+        </w:rPr>
+        <w:t>.</w:t>
+      </w:r>
+    </w:p>
+    <w:p>
+      <w:pPr>
+        <w:ind w:left="720" w:hanging="360"/>
         <w:rPr>
           <w:rFonts w:ascii="Calibri" w:hAnsi="Calibri" w:cs="Calibri"/>
           <w:b/>
           <w:bCs/>
         </w:rPr>
+      </w:pPr>
+      <w:r>
+        <w:rPr>
+          <w:rFonts w:ascii="Calibri" w:hAnsi="Calibri" w:cs="Calibri"/>
+          <w:b/>
+          <w:bCs/>
+        </w:rPr>
         <w:t>Steps:</w:t>
       </w:r>
     </w:p>
@@ -698,6 +720,7 @@
         </w:numPr>
       </w:pPr>
       <w:r>
+        <w:lastRenderedPageBreak/>
         <w:t>Update board to reflect hit</w:t>
       </w:r>
     </w:p>
@@ -710,7 +733,6 @@
         </w:numPr>
       </w:pPr>
       <w:r>
-        <w:lastRenderedPageBreak/>
         <w:t>False if the combination of row and column coordinates was a miss.</w:t>
       </w:r>
     </w:p>

</xml_diff>